<commit_message>
[docs] "Despliegue de docker"
</commit_message>
<xml_diff>
--- a/docs/DESPLIEGUE DOCKER.docx
+++ b/docs/DESPLIEGUE DOCKER.docx
@@ -338,34 +338,14 @@
                 <w:sz w:val="20"/>
               </w:rPr>
             </w:pPr>
-            <w:proofErr w:type="spellStart"/>
             <w:r>
               <w:rPr>
                 <w:b/>
                 <w:color w:val="156082" w:themeColor="accent1"/>
                 <w:sz w:val="20"/>
               </w:rPr>
-              <w:t>CityScape</w:t>
-            </w:r>
-            <w:proofErr w:type="spellEnd"/>
-            <w:r>
-              <w:rPr>
-                <w:b/>
-                <w:color w:val="156082" w:themeColor="accent1"/>
-                <w:sz w:val="20"/>
-              </w:rPr>
-              <w:t xml:space="preserve"> </w:t>
-            </w:r>
-            <w:proofErr w:type="spellStart"/>
-            <w:r>
-              <w:rPr>
-                <w:b/>
-                <w:color w:val="156082" w:themeColor="accent1"/>
-                <w:sz w:val="20"/>
-              </w:rPr>
-              <w:t>Rentals</w:t>
-            </w:r>
-            <w:proofErr w:type="spellEnd"/>
+              <w:t>CityScape Rentals</w:t>
+            </w:r>
           </w:p>
         </w:tc>
         <w:tc>
@@ -683,39 +663,7 @@
                 <w:color w:val="0070C0"/>
                 <w:lang w:val="en-US"/>
               </w:rPr>
-              <w:t xml:space="preserve">Haz </w:t>
-            </w:r>
-            <w:proofErr w:type="spellStart"/>
-            <w:r>
-              <w:rPr>
-                <w:color w:val="0070C0"/>
-                <w:lang w:val="en-US"/>
-              </w:rPr>
-              <w:t>clic</w:t>
-            </w:r>
-            <w:proofErr w:type="spellEnd"/>
-            <w:r>
-              <w:rPr>
-                <w:color w:val="0070C0"/>
-                <w:lang w:val="en-US"/>
-              </w:rPr>
-              <w:t xml:space="preserve"> </w:t>
-            </w:r>
-            <w:proofErr w:type="spellStart"/>
-            <w:r>
-              <w:rPr>
-                <w:color w:val="0070C0"/>
-                <w:lang w:val="en-US"/>
-              </w:rPr>
-              <w:t>en</w:t>
-            </w:r>
-            <w:proofErr w:type="spellEnd"/>
-            <w:r>
-              <w:rPr>
-                <w:color w:val="0070C0"/>
-                <w:lang w:val="en-US"/>
-              </w:rPr>
-              <w:t xml:space="preserve"> "Download for Windows"</w:t>
+              <w:t>Haz clic en "Download for Windows"</w:t>
             </w:r>
           </w:p>
           <w:p>
@@ -898,16 +846,8 @@
               <w:rPr>
                 <w:color w:val="0070C0"/>
               </w:rPr>
-              <w:t>Descargar la imagen .</w:t>
-            </w:r>
-            <w:proofErr w:type="spellStart"/>
-            <w:r>
-              <w:rPr>
-                <w:color w:val="0070C0"/>
-              </w:rPr>
-              <w:t>tar</w:t>
-            </w:r>
-            <w:proofErr w:type="spellEnd"/>
+              <w:t>Descargar la imagen .tar</w:t>
+            </w:r>
           </w:p>
         </w:tc>
         <w:tc>
@@ -944,6 +884,7 @@
             </w:pPr>
             <w:r>
               <w:rPr>
+                <w:noProof/>
                 <w:color w:val="0070C0"/>
               </w:rPr>
               <w:drawing>
@@ -1036,16 +977,8 @@
               <w:rPr>
                 <w:color w:val="0070C0"/>
               </w:rPr>
-              <w:t>Cargar imagen .</w:t>
-            </w:r>
-            <w:proofErr w:type="spellStart"/>
-            <w:r>
-              <w:rPr>
-                <w:color w:val="0070C0"/>
-              </w:rPr>
-              <w:t>tar</w:t>
-            </w:r>
-            <w:proofErr w:type="spellEnd"/>
+              <w:t>Cargar imagen .tar</w:t>
+            </w:r>
           </w:p>
           <w:p>
             <w:pPr>
@@ -1067,19 +1000,11 @@
             <w:tcW w:w="3931" w:type="dxa"/>
           </w:tcPr>
           <w:p>
-            <w:proofErr w:type="spellStart"/>
             <w:r>
               <w:rPr>
                 <w:highlight w:val="lightGray"/>
               </w:rPr>
-              <w:t>docker</w:t>
-            </w:r>
-            <w:proofErr w:type="spellEnd"/>
-            <w:r>
-              <w:rPr>
-                <w:highlight w:val="lightGray"/>
-              </w:rPr>
-              <w:t xml:space="preserve"> load &lt; C:\imagenes\mi_imagen.tar</w:t>
+              <w:t>docker load &lt; C:\imagenes\mi_imagen.tar</w:t>
             </w:r>
           </w:p>
           <w:p>
@@ -1167,28 +1092,12 @@
             <w:tcW w:w="3931" w:type="dxa"/>
           </w:tcPr>
           <w:p>
-            <w:proofErr w:type="spellStart"/>
             <w:r>
               <w:rPr>
                 <w:highlight w:val="lightGray"/>
               </w:rPr>
-              <w:t>docker</w:t>
-            </w:r>
-            <w:proofErr w:type="spellEnd"/>
-            <w:r>
-              <w:rPr>
-                <w:highlight w:val="lightGray"/>
-              </w:rPr>
-              <w:t xml:space="preserve"> </w:t>
-            </w:r>
-            <w:proofErr w:type="spellStart"/>
-            <w:r>
-              <w:rPr>
-                <w:highlight w:val="lightGray"/>
-              </w:rPr>
-              <w:t>images</w:t>
-            </w:r>
-            <w:proofErr w:type="spellEnd"/>
+              <w:t>docker images</w:t>
+            </w:r>
           </w:p>
           <w:p>
             <w:pPr>
@@ -1259,90 +1168,54 @@
                 <w:color w:val="0070C0"/>
               </w:rPr>
             </w:pPr>
-            <w:proofErr w:type="spellStart"/>
             <w:r>
               <w:rPr>
                 <w:color w:val="0070C0"/>
                 <w:lang w:val="en-US"/>
               </w:rPr>
-              <w:t>Ejecutar</w:t>
-            </w:r>
-            <w:proofErr w:type="spellEnd"/>
-            <w:r>
+              <w:t>Ejecutar la imagen</w:t>
+            </w:r>
+          </w:p>
+        </w:tc>
+        <w:tc>
+          <w:tcPr>
+            <w:tcW w:w="3931" w:type="dxa"/>
+          </w:tcPr>
+          <w:p>
+            <w:pPr>
+              <w:spacing w:afterAutospacing="0"/>
+              <w:rPr>
+                <w:color w:val="156082" w:themeColor="accent1"/>
+                <w:lang w:val="es-ES"/>
+              </w:rPr>
+            </w:pPr>
+            <w:r>
+              <w:rPr>
+                <w:lang w:val="es-ES"/>
+              </w:rPr>
+              <w:t>docker run -p 8000:8000 &lt;nombre_de_imagen&gt;</w:t>
+            </w:r>
+          </w:p>
+        </w:tc>
+        <w:tc>
+          <w:tcPr>
+            <w:tcW w:w="4716" w:type="dxa"/>
+          </w:tcPr>
+          <w:p>
+            <w:pPr>
+              <w:spacing w:afterAutospacing="0"/>
+              <w:jc w:val="both"/>
               <w:rPr>
                 <w:color w:val="0070C0"/>
                 <w:lang w:val="en-US"/>
               </w:rPr>
-              <w:t xml:space="preserve"> la imagen</w:t>
-            </w:r>
-          </w:p>
-        </w:tc>
-        <w:tc>
-          <w:tcPr>
-            <w:tcW w:w="3931" w:type="dxa"/>
-          </w:tcPr>
-          <w:p>
-            <w:pPr>
-              <w:rPr>
+            </w:pPr>
+            <w:r>
+              <w:rPr>
+                <w:color w:val="0070C0"/>
                 <w:lang w:val="en-US"/>
               </w:rPr>
-            </w:pPr>
-            <w:r>
-              <w:rPr>
-                <w:highlight w:val="lightGray"/>
-                <w:lang w:val="en-US"/>
-              </w:rPr>
-              <w:t xml:space="preserve">docker run -it </w:t>
-            </w:r>
-            <w:proofErr w:type="spellStart"/>
-            <w:r>
-              <w:rPr>
-                <w:highlight w:val="lightGray"/>
-                <w:lang w:val="en-US"/>
-              </w:rPr>
-              <w:t>city_scape_rentals</w:t>
-            </w:r>
-            <w:proofErr w:type="spellEnd"/>
-          </w:p>
-          <w:p>
-            <w:pPr>
-              <w:spacing w:afterAutospacing="0"/>
-              <w:jc w:val="both"/>
-              <w:rPr>
-                <w:color w:val="156082" w:themeColor="accent1"/>
-                <w:lang w:val="en-US"/>
-              </w:rPr>
-            </w:pPr>
-          </w:p>
-        </w:tc>
-        <w:tc>
-          <w:tcPr>
-            <w:tcW w:w="4716" w:type="dxa"/>
-          </w:tcPr>
-          <w:p>
-            <w:pPr>
-              <w:spacing w:afterAutospacing="0"/>
-              <w:jc w:val="both"/>
-              <w:rPr>
-                <w:color w:val="0070C0"/>
-                <w:lang w:val="en-US"/>
-              </w:rPr>
-            </w:pPr>
-            <w:proofErr w:type="spellStart"/>
-            <w:r>
-              <w:rPr>
-                <w:color w:val="0070C0"/>
-                <w:lang w:val="en-US"/>
-              </w:rPr>
-              <w:t>Figura</w:t>
-            </w:r>
-            <w:proofErr w:type="spellEnd"/>
-            <w:r>
-              <w:rPr>
-                <w:color w:val="0070C0"/>
-                <w:lang w:val="en-US"/>
-              </w:rPr>
-              <w:t xml:space="preserve"> 3</w:t>
+              <w:t>Figura 3</w:t>
             </w:r>
           </w:p>
         </w:tc>
@@ -1390,48 +1263,33 @@
                 <w:color w:val="0070C0"/>
                 <w:lang w:val="es-ES"/>
               </w:rPr>
-              <w:t xml:space="preserve">Poner </w:t>
-            </w:r>
-            <w:r>
-              <w:rPr>
-                <w:color w:val="0070C0"/>
+              <w:t>Poner enlace en el buscador</w:t>
+            </w:r>
+          </w:p>
+        </w:tc>
+        <w:tc>
+          <w:tcPr>
+            <w:tcW w:w="3931" w:type="dxa"/>
+          </w:tcPr>
+          <w:p>
+            <w:pPr>
+              <w:jc w:val="both"/>
+              <w:rPr>
+                <w:color w:val="156082" w:themeColor="accent1"/>
                 <w:lang w:val="es-ES"/>
               </w:rPr>
-              <w:t xml:space="preserve">enlace </w:t>
-            </w:r>
-            <w:r>
-              <w:rPr>
-                <w:color w:val="0070C0"/>
-                <w:lang w:val="es-ES"/>
-              </w:rPr>
-              <w:t>en el buscador</w:t>
-            </w:r>
-          </w:p>
-        </w:tc>
-        <w:tc>
-          <w:tcPr>
-            <w:tcW w:w="3931" w:type="dxa"/>
-          </w:tcPr>
-          <w:p>
+            </w:pPr>
             <w:hyperlink r:id="rId10" w:history="1">
               <w:r>
                 <w:rPr>
                   <w:rStyle w:val="Hipervnculo"/>
-                  <w:highlight w:val="lightGray"/>
-                  <w:lang w:val="es-ES"/>
                 </w:rPr>
-                <w:t>http://0.0.0.0:8000</w:t>
+                <w:t>http://localhost:8000/</w:t>
               </w:r>
             </w:hyperlink>
-          </w:p>
-          <w:p>
-            <w:pPr>
-              <w:jc w:val="both"/>
-              <w:rPr>
-                <w:color w:val="156082" w:themeColor="accent1"/>
-                <w:lang w:val="es-ES"/>
-              </w:rPr>
-            </w:pPr>
+            <w:r>
+              <w:t xml:space="preserve"> </w:t>
+            </w:r>
           </w:p>
         </w:tc>
         <w:tc>
@@ -1601,15 +1459,14 @@
           <w:color w:val="0070C0"/>
         </w:rPr>
       </w:pPr>
-    </w:p>
-    <w:p>
-      <w:pPr>
+      <w:r>
         <w:rPr>
           <w:i/>
           <w:iCs/>
           <w:color w:val="0070C0"/>
         </w:rPr>
-      </w:pPr>
+        <w:t>Figura 3:</w:t>
+      </w:r>
     </w:p>
     <w:p>
       <w:pPr>
@@ -1625,28 +1482,11 @@
           <w:iCs/>
           <w:color w:val="0070C0"/>
         </w:rPr>
-        <w:lastRenderedPageBreak/>
-        <w:t>Figura 3:</w:t>
-      </w:r>
-    </w:p>
-    <w:p>
-      <w:pPr>
-        <w:rPr>
-          <w:i/>
-          <w:iCs/>
-          <w:color w:val="0070C0"/>
-        </w:rPr>
-      </w:pPr>
-      <w:r>
-        <w:rPr>
-          <w:noProof/>
-          <w:lang w:val="en-US"/>
-        </w:rPr>
         <w:drawing>
-          <wp:inline distT="0" distB="0" distL="0" distR="0" wp14:anchorId="7F1C4052" wp14:editId="2573F693">
-            <wp:extent cx="5400040" cy="1463675"/>
-            <wp:effectExtent l="0" t="0" r="0" b="3175"/>
-            <wp:docPr id="1908796994" name="Imagen 1" descr="Texto&#10;&#10;Descripción generada automáticamente"/>
+          <wp:inline distT="0" distB="0" distL="0" distR="0" wp14:anchorId="20262E0A" wp14:editId="73C0FC83">
+            <wp:extent cx="5273497" cy="365792"/>
+            <wp:effectExtent l="0" t="0" r="3810" b="0"/>
+            <wp:docPr id="258691176" name="Imagen 1"/>
             <wp:cNvGraphicFramePr>
               <a:graphicFrameLocks xmlns:a="http://schemas.openxmlformats.org/drawingml/2006/main" noChangeAspect="1"/>
             </wp:cNvGraphicFramePr>
@@ -1654,7 +1494,7 @@
               <a:graphicData uri="http://schemas.openxmlformats.org/drawingml/2006/picture">
                 <pic:pic xmlns:pic="http://schemas.openxmlformats.org/drawingml/2006/picture">
                   <pic:nvPicPr>
-                    <pic:cNvPr id="2090514119" name="Imagen 1" descr="Texto&#10;&#10;Descripción generada automáticamente"/>
+                    <pic:cNvPr id="258691176" name=""/>
                     <pic:cNvPicPr/>
                   </pic:nvPicPr>
                   <pic:blipFill>
@@ -1666,7 +1506,7 @@
                   <pic:spPr>
                     <a:xfrm>
                       <a:off x="0" y="0"/>
-                      <a:ext cx="5400040" cy="1463675"/>
+                      <a:ext cx="5273497" cy="365792"/>
                     </a:xfrm>
                     <a:prstGeom prst="rect">
                       <a:avLst/>
@@ -1679,8 +1519,622 @@
         </w:drawing>
       </w:r>
     </w:p>
+    <w:p>
+      <w:pPr>
+        <w:rPr>
+          <w:i/>
+          <w:iCs/>
+          <w:color w:val="0070C0"/>
+        </w:rPr>
+      </w:pPr>
+    </w:p>
+    <w:p>
+      <w:pPr>
+        <w:shd w:val="clear" w:color="auto" w:fill="D9D9D9" w:themeFill="background1" w:themeFillShade="D9"/>
+        <w:spacing w:after="0"/>
+        <w:jc w:val="both"/>
+        <w:rPr>
+          <w:b/>
+        </w:rPr>
+      </w:pPr>
+      <w:r>
+        <w:rPr>
+          <w:b/>
+        </w:rPr>
+        <w:lastRenderedPageBreak/>
+        <w:t>Prueba</w:t>
+      </w:r>
+      <w:r>
+        <w:rPr>
+          <w:b/>
+        </w:rPr>
+        <w:t xml:space="preserve"> Docker </w:t>
+      </w:r>
+    </w:p>
+    <w:tbl>
+      <w:tblPr>
+        <w:tblStyle w:val="Tablaconcuadrcula"/>
+        <w:tblW w:w="8267" w:type="dxa"/>
+        <w:tblInd w:w="-5" w:type="dxa"/>
+        <w:tblLook w:val="04A0" w:firstRow="1" w:lastRow="0" w:firstColumn="1" w:lastColumn="0" w:noHBand="0" w:noVBand="1"/>
+      </w:tblPr>
+      <w:tblGrid>
+        <w:gridCol w:w="3917"/>
+        <w:gridCol w:w="4350"/>
+      </w:tblGrid>
+      <w:tr>
+        <w:trPr>
+          <w:trHeight w:val="360"/>
+        </w:trPr>
+        <w:tc>
+          <w:tcPr>
+            <w:tcW w:w="3917" w:type="dxa"/>
+            <w:shd w:val="clear" w:color="auto" w:fill="D9D9D9" w:themeFill="background1" w:themeFillShade="D9"/>
+          </w:tcPr>
+          <w:p>
+            <w:pPr>
+              <w:shd w:val="clear" w:color="auto" w:fill="D9D9D9" w:themeFill="background1" w:themeFillShade="D9"/>
+              <w:jc w:val="both"/>
+              <w:rPr>
+                <w:b/>
+              </w:rPr>
+            </w:pPr>
+            <w:r>
+              <w:rPr>
+                <w:b/>
+              </w:rPr>
+              <w:t xml:space="preserve">Usuario </w:t>
+            </w:r>
+          </w:p>
+        </w:tc>
+        <w:tc>
+          <w:tcPr>
+            <w:tcW w:w="4350" w:type="dxa"/>
+            <w:shd w:val="clear" w:color="auto" w:fill="D9D9D9" w:themeFill="background1" w:themeFillShade="D9"/>
+          </w:tcPr>
+          <w:p>
+            <w:pPr>
+              <w:shd w:val="clear" w:color="auto" w:fill="D9D9D9" w:themeFill="background1" w:themeFillShade="D9"/>
+              <w:spacing w:afterAutospacing="0"/>
+              <w:jc w:val="both"/>
+              <w:rPr>
+                <w:b/>
+              </w:rPr>
+            </w:pPr>
+            <w:r>
+              <w:rPr>
+                <w:b/>
+              </w:rPr>
+              <w:t xml:space="preserve">Contraseña </w:t>
+            </w:r>
+          </w:p>
+        </w:tc>
+      </w:tr>
+      <w:tr>
+        <w:trPr>
+          <w:trHeight w:val="491"/>
+        </w:trPr>
+        <w:tc>
+          <w:tcPr>
+            <w:tcW w:w="3917" w:type="dxa"/>
+          </w:tcPr>
+          <w:p>
+            <w:pPr>
+              <w:jc w:val="both"/>
+              <w:rPr>
+                <w:b/>
+                <w:bCs/>
+                <w:color w:val="0070C0"/>
+              </w:rPr>
+            </w:pPr>
+            <w:r>
+              <w:rPr>
+                <w:b/>
+                <w:bCs/>
+                <w:color w:val="0070C0"/>
+                <w:lang w:val="en-US"/>
+              </w:rPr>
+              <w:t xml:space="preserve">Iniciar sesión </w:t>
+            </w:r>
+          </w:p>
+        </w:tc>
+        <w:tc>
+          <w:tcPr>
+            <w:tcW w:w="4350" w:type="dxa"/>
+          </w:tcPr>
+          <w:p>
+            <w:pPr>
+              <w:spacing w:afterAutospacing="0"/>
+              <w:jc w:val="both"/>
+              <w:rPr>
+                <w:color w:val="0070C0"/>
+              </w:rPr>
+            </w:pPr>
+          </w:p>
+        </w:tc>
+      </w:tr>
+      <w:tr>
+        <w:trPr>
+          <w:trHeight w:val="491"/>
+        </w:trPr>
+        <w:tc>
+          <w:tcPr>
+            <w:tcW w:w="3917" w:type="dxa"/>
+          </w:tcPr>
+          <w:p>
+            <w:pPr>
+              <w:jc w:val="both"/>
+              <w:rPr>
+                <w:color w:val="0070C0"/>
+                <w:lang w:val="en-US"/>
+              </w:rPr>
+            </w:pPr>
+            <w:r>
+              <w:rPr>
+                <w:color w:val="0070C0"/>
+                <w:lang w:val="en-US"/>
+              </w:rPr>
+              <w:t>userCliente</w:t>
+            </w:r>
+          </w:p>
+        </w:tc>
+        <w:tc>
+          <w:tcPr>
+            <w:tcW w:w="4350" w:type="dxa"/>
+          </w:tcPr>
+          <w:p>
+            <w:pPr>
+              <w:jc w:val="both"/>
+              <w:rPr>
+                <w:color w:val="0070C0"/>
+              </w:rPr>
+            </w:pPr>
+            <w:r>
+              <w:rPr>
+                <w:color w:val="0070C0"/>
+              </w:rPr>
+              <w:t>12345678!Aa</w:t>
+            </w:r>
+          </w:p>
+        </w:tc>
+      </w:tr>
+      <w:tr>
+        <w:trPr>
+          <w:trHeight w:val="491"/>
+        </w:trPr>
+        <w:tc>
+          <w:tcPr>
+            <w:tcW w:w="3917" w:type="dxa"/>
+          </w:tcPr>
+          <w:p>
+            <w:pPr>
+              <w:jc w:val="both"/>
+              <w:rPr>
+                <w:color w:val="0070C0"/>
+                <w:lang w:val="en-US"/>
+              </w:rPr>
+            </w:pPr>
+            <w:r>
+              <w:rPr>
+                <w:color w:val="0070C0"/>
+                <w:lang w:val="en-US"/>
+              </w:rPr>
+              <w:t>userPropietario</w:t>
+            </w:r>
+          </w:p>
+        </w:tc>
+        <w:tc>
+          <w:tcPr>
+            <w:tcW w:w="4350" w:type="dxa"/>
+          </w:tcPr>
+          <w:p>
+            <w:pPr>
+              <w:jc w:val="both"/>
+              <w:rPr>
+                <w:color w:val="0070C0"/>
+              </w:rPr>
+            </w:pPr>
+            <w:r>
+              <w:rPr>
+                <w:color w:val="0070C0"/>
+              </w:rPr>
+              <w:t>12345678!Aa</w:t>
+            </w:r>
+          </w:p>
+        </w:tc>
+      </w:tr>
+      <w:tr>
+        <w:trPr>
+          <w:trHeight w:val="491"/>
+        </w:trPr>
+        <w:tc>
+          <w:tcPr>
+            <w:tcW w:w="3917" w:type="dxa"/>
+          </w:tcPr>
+          <w:p>
+            <w:pPr>
+              <w:jc w:val="both"/>
+              <w:rPr>
+                <w:b/>
+                <w:bCs/>
+                <w:color w:val="0070C0"/>
+                <w:lang w:val="en-US"/>
+              </w:rPr>
+            </w:pPr>
+            <w:r>
+              <w:rPr>
+                <w:b/>
+                <w:bCs/>
+                <w:color w:val="0070C0"/>
+                <w:lang w:val="en-US"/>
+              </w:rPr>
+              <w:t>PAYPAL</w:t>
+            </w:r>
+          </w:p>
+        </w:tc>
+        <w:tc>
+          <w:tcPr>
+            <w:tcW w:w="4350" w:type="dxa"/>
+          </w:tcPr>
+          <w:p>
+            <w:pPr>
+              <w:jc w:val="both"/>
+              <w:rPr>
+                <w:color w:val="0070C0"/>
+              </w:rPr>
+            </w:pPr>
+          </w:p>
+        </w:tc>
+      </w:tr>
+      <w:tr>
+        <w:trPr>
+          <w:trHeight w:val="491"/>
+        </w:trPr>
+        <w:tc>
+          <w:tcPr>
+            <w:tcW w:w="3917" w:type="dxa"/>
+          </w:tcPr>
+          <w:p>
+            <w:pPr>
+              <w:jc w:val="both"/>
+              <w:rPr>
+                <w:color w:val="0070C0"/>
+                <w:lang w:val="en-US"/>
+              </w:rPr>
+            </w:pPr>
+            <w:r>
+              <w:rPr>
+                <w:color w:val="0070C0"/>
+                <w:lang w:val="en-US"/>
+              </w:rPr>
+              <w:t>cityscapeg3@gmail.com</w:t>
+            </w:r>
+          </w:p>
+        </w:tc>
+        <w:tc>
+          <w:tcPr>
+            <w:tcW w:w="4350" w:type="dxa"/>
+          </w:tcPr>
+          <w:p>
+            <w:pPr>
+              <w:jc w:val="both"/>
+              <w:rPr>
+                <w:color w:val="0070C0"/>
+              </w:rPr>
+            </w:pPr>
+            <w:r>
+              <w:rPr>
+                <w:color w:val="0070C0"/>
+              </w:rPr>
+              <w:t>Megustamuchopgpi12!</w:t>
+            </w:r>
+          </w:p>
+        </w:tc>
+      </w:tr>
+    </w:tbl>
+    <w:p>
+      <w:pPr>
+        <w:rPr>
+          <w:color w:val="0070C0"/>
+        </w:rPr>
+      </w:pPr>
+    </w:p>
+    <w:p>
+      <w:pPr>
+        <w:shd w:val="clear" w:color="auto" w:fill="D9D9D9" w:themeFill="background1" w:themeFillShade="D9"/>
+        <w:spacing w:after="0"/>
+        <w:jc w:val="both"/>
+        <w:rPr>
+          <w:b/>
+        </w:rPr>
+      </w:pPr>
+      <w:r>
+        <w:rPr>
+          <w:b/>
+        </w:rPr>
+        <w:t>Tarjeta</w:t>
+      </w:r>
+    </w:p>
+    <w:tbl>
+      <w:tblPr>
+        <w:tblStyle w:val="Tablaconcuadrcula"/>
+        <w:tblW w:w="8267" w:type="dxa"/>
+        <w:tblInd w:w="-5" w:type="dxa"/>
+        <w:tblLook w:val="04A0" w:firstRow="1" w:lastRow="0" w:firstColumn="1" w:lastColumn="0" w:noHBand="0" w:noVBand="1"/>
+      </w:tblPr>
+      <w:tblGrid>
+        <w:gridCol w:w="3917"/>
+        <w:gridCol w:w="4350"/>
+      </w:tblGrid>
+      <w:tr>
+        <w:trPr>
+          <w:trHeight w:val="360"/>
+        </w:trPr>
+        <w:tc>
+          <w:tcPr>
+            <w:tcW w:w="3917" w:type="dxa"/>
+            <w:shd w:val="clear" w:color="auto" w:fill="D9D9D9" w:themeFill="background1" w:themeFillShade="D9"/>
+          </w:tcPr>
+          <w:p>
+            <w:pPr>
+              <w:shd w:val="clear" w:color="auto" w:fill="D9D9D9" w:themeFill="background1" w:themeFillShade="D9"/>
+              <w:jc w:val="both"/>
+              <w:rPr>
+                <w:b/>
+              </w:rPr>
+            </w:pPr>
+            <w:r>
+              <w:rPr>
+                <w:b/>
+              </w:rPr>
+              <w:t>N.º</w:t>
+            </w:r>
+            <w:r>
+              <w:rPr>
+                <w:b/>
+              </w:rPr>
+              <w:t xml:space="preserve"> </w:t>
+            </w:r>
+          </w:p>
+        </w:tc>
+        <w:tc>
+          <w:tcPr>
+            <w:tcW w:w="4350" w:type="dxa"/>
+            <w:shd w:val="clear" w:color="auto" w:fill="D9D9D9" w:themeFill="background1" w:themeFillShade="D9"/>
+          </w:tcPr>
+          <w:p>
+            <w:pPr>
+              <w:shd w:val="clear" w:color="auto" w:fill="D9D9D9" w:themeFill="background1" w:themeFillShade="D9"/>
+              <w:spacing w:afterAutospacing="0"/>
+              <w:jc w:val="both"/>
+              <w:rPr>
+                <w:b/>
+              </w:rPr>
+            </w:pPr>
+            <w:r>
+              <w:rPr>
+                <w:b/>
+              </w:rPr>
+              <w:t>Fecha</w:t>
+            </w:r>
+            <w:r>
+              <w:rPr>
+                <w:b/>
+              </w:rPr>
+              <w:t xml:space="preserve"> </w:t>
+            </w:r>
+          </w:p>
+        </w:tc>
+      </w:tr>
+      <w:tr>
+        <w:trPr>
+          <w:trHeight w:val="491"/>
+        </w:trPr>
+        <w:tc>
+          <w:tcPr>
+            <w:tcW w:w="3917" w:type="dxa"/>
+          </w:tcPr>
+          <w:p>
+            <w:pPr>
+              <w:jc w:val="both"/>
+              <w:rPr>
+                <w:b/>
+                <w:bCs/>
+                <w:color w:val="0070C0"/>
+              </w:rPr>
+            </w:pPr>
+            <w:r>
+              <w:rPr>
+                <w:b/>
+                <w:bCs/>
+                <w:color w:val="0070C0"/>
+                <w:lang w:val="en-US"/>
+              </w:rPr>
+              <w:t>4005519200000004</w:t>
+            </w:r>
+          </w:p>
+        </w:tc>
+        <w:tc>
+          <w:tcPr>
+            <w:tcW w:w="4350" w:type="dxa"/>
+          </w:tcPr>
+          <w:p>
+            <w:pPr>
+              <w:spacing w:afterAutospacing="0"/>
+              <w:jc w:val="both"/>
+              <w:rPr>
+                <w:color w:val="0070C0"/>
+              </w:rPr>
+            </w:pPr>
+            <w:r>
+              <w:rPr>
+                <w:color w:val="0070C0"/>
+              </w:rPr>
+              <w:t>(Cualquiera en el futuro)</w:t>
+            </w:r>
+            <w:r>
+              <w:rPr>
+                <w:color w:val="0070C0"/>
+              </w:rPr>
+              <w:t xml:space="preserve"> </w:t>
+            </w:r>
+            <w:r>
+              <w:rPr>
+                <w:b/>
+                <w:bCs/>
+                <w:color w:val="0070C0"/>
+              </w:rPr>
+              <w:t>08/28</w:t>
+            </w:r>
+          </w:p>
+          <w:p>
+            <w:pPr>
+              <w:spacing w:afterAutospacing="0"/>
+              <w:jc w:val="both"/>
+              <w:rPr>
+                <w:color w:val="0070C0"/>
+              </w:rPr>
+            </w:pPr>
+          </w:p>
+        </w:tc>
+      </w:tr>
+      <w:tr>
+        <w:trPr>
+          <w:trHeight w:val="491"/>
+        </w:trPr>
+        <w:tc>
+          <w:tcPr>
+            <w:tcW w:w="3917" w:type="dxa"/>
+          </w:tcPr>
+          <w:p>
+            <w:pPr>
+              <w:jc w:val="both"/>
+              <w:rPr>
+                <w:color w:val="0070C0"/>
+                <w:lang w:val="en-US"/>
+              </w:rPr>
+            </w:pPr>
+            <w:r>
+              <w:rPr>
+                <w:b/>
+                <w:bCs/>
+                <w:color w:val="0070C0"/>
+                <w:lang w:val="en-US"/>
+              </w:rPr>
+              <w:t>4005519200000004</w:t>
+            </w:r>
+          </w:p>
+        </w:tc>
+        <w:tc>
+          <w:tcPr>
+            <w:tcW w:w="4350" w:type="dxa"/>
+          </w:tcPr>
+          <w:p>
+            <w:pPr>
+              <w:jc w:val="both"/>
+              <w:rPr>
+                <w:color w:val="0070C0"/>
+              </w:rPr>
+            </w:pPr>
+            <w:r>
+              <w:rPr>
+                <w:color w:val="0070C0"/>
+              </w:rPr>
+              <w:t>Para paypal ya está la tarjeta metida (Figura 4)</w:t>
+            </w:r>
+          </w:p>
+        </w:tc>
+      </w:tr>
+    </w:tbl>
+    <w:p>
+      <w:pPr>
+        <w:rPr>
+          <w:color w:val="0070C0"/>
+        </w:rPr>
+      </w:pPr>
+    </w:p>
+    <w:p>
+      <w:pPr>
+        <w:rPr>
+          <w:i/>
+          <w:iCs/>
+          <w:color w:val="0070C0"/>
+        </w:rPr>
+      </w:pPr>
+      <w:r>
+        <w:rPr>
+          <w:i/>
+          <w:iCs/>
+          <w:color w:val="0070C0"/>
+        </w:rPr>
+        <w:t>Figura</w:t>
+      </w:r>
+      <w:r>
+        <w:rPr>
+          <w:i/>
+          <w:iCs/>
+          <w:color w:val="0070C0"/>
+        </w:rPr>
+        <w:t xml:space="preserve"> </w:t>
+      </w:r>
+      <w:r>
+        <w:rPr>
+          <w:i/>
+          <w:iCs/>
+          <w:color w:val="0070C0"/>
+        </w:rPr>
+        <w:t>4:</w:t>
+      </w:r>
+    </w:p>
+    <w:p>
+      <w:pPr>
+        <w:rPr>
+          <w:color w:val="0070C0"/>
+        </w:rPr>
+      </w:pPr>
+      <w:r>
+        <w:rPr>
+          <w:color w:val="0070C0"/>
+        </w:rPr>
+        <w:drawing>
+          <wp:inline distT="0" distB="0" distL="0" distR="0" wp14:anchorId="71F5C1D4" wp14:editId="05B54ACA">
+            <wp:extent cx="3977985" cy="1714649"/>
+            <wp:effectExtent l="0" t="0" r="3810" b="0"/>
+            <wp:docPr id="262138225" name="Imagen 1" descr="Interfaz de usuario gráfica, Texto, Aplicación&#10;&#10;Descripción generada automáticamente"/>
+            <wp:cNvGraphicFramePr>
+              <a:graphicFrameLocks xmlns:a="http://schemas.openxmlformats.org/drawingml/2006/main" noChangeAspect="1"/>
+            </wp:cNvGraphicFramePr>
+            <a:graphic xmlns:a="http://schemas.openxmlformats.org/drawingml/2006/main">
+              <a:graphicData uri="http://schemas.openxmlformats.org/drawingml/2006/picture">
+                <pic:pic xmlns:pic="http://schemas.openxmlformats.org/drawingml/2006/picture">
+                  <pic:nvPicPr>
+                    <pic:cNvPr id="262138225" name="Imagen 1" descr="Interfaz de usuario gráfica, Texto, Aplicación&#10;&#10;Descripción generada automáticamente"/>
+                    <pic:cNvPicPr/>
+                  </pic:nvPicPr>
+                  <pic:blipFill>
+                    <a:blip r:embed="rId14"/>
+                    <a:stretch>
+                      <a:fillRect/>
+                    </a:stretch>
+                  </pic:blipFill>
+                  <pic:spPr>
+                    <a:xfrm>
+                      <a:off x="0" y="0"/>
+                      <a:ext cx="3977985" cy="1714649"/>
+                    </a:xfrm>
+                    <a:prstGeom prst="rect">
+                      <a:avLst/>
+                    </a:prstGeom>
+                  </pic:spPr>
+                </pic:pic>
+              </a:graphicData>
+            </a:graphic>
+          </wp:inline>
+        </w:drawing>
+      </w:r>
+    </w:p>
     <w:sectPr>
-      <w:headerReference w:type="default" r:id="rId14"/>
+      <w:headerReference w:type="default" r:id="rId15"/>
       <w:pgSz w:w="11906" w:h="16838"/>
       <w:pgMar w:top="1417" w:right="1701" w:bottom="1417" w:left="1701" w:header="708" w:footer="708" w:gutter="0"/>
       <w:cols w:space="708"/>
@@ -2283,7 +2737,7 @@
   <w:style w:type="paragraph" w:default="1" w:styleId="Normal">
     <w:name w:val="Normal"/>
     <w:qFormat/>
-    <w:rsid w:val="002D1084"/>
+    <w:rsid w:val="0046251B"/>
   </w:style>
   <w:style w:type="paragraph" w:styleId="Ttulo1">
     <w:name w:val="heading 1"/>

</xml_diff>